<commit_message>
neuer Eintrag von 16.3
</commit_message>
<xml_diff>
--- a/Journal.docx
+++ b/Journal.docx
@@ -29,97 +29,120 @@
       </w:r>
       <w:proofErr w:type="spellStart"/>
       <w:r>
-        <w:t>Taka</w:t>
+        <w:t>Takagawa</w:t>
+      </w:r>
+      <w:proofErr w:type="spellEnd"/>
+      <w:r>
+        <w:t>, Daniel Schären, Ron Buntschu</w:t>
+      </w:r>
+    </w:p>
+    <w:p>
+      <w:r>
+        <w:t>08.03.16</w:t>
+      </w:r>
+    </w:p>
+    <w:p>
+      <w:r>
+        <w:t xml:space="preserve">IS-Hunter ist ein durch </w:t>
+      </w:r>
+      <w:proofErr w:type="spellStart"/>
+      <w:r>
+        <w:t>Chicken</w:t>
+      </w:r>
+      <w:proofErr w:type="spellEnd"/>
+      <w:r>
+        <w:t xml:space="preserve">-Shooter inspiriertes Spiel, bei welchem das Ziel darin besteht, aus der Deckung hervorkommende Terroristen zu schiessen. </w:t>
+      </w:r>
+    </w:p>
+    <w:p>
+      <w:r>
+        <w:t>Es wird zwei Kategorien von Terroristen geben: -AK-Terrorist</w:t>
+      </w:r>
+      <w:r>
+        <w:br/>
+      </w:r>
+      <w:r>
+        <w:tab/>
+      </w:r>
+      <w:r>
+        <w:tab/>
+      </w:r>
+      <w:r>
+        <w:tab/>
+      </w:r>
+      <w:r>
+        <w:tab/>
+      </w:r>
+      <w:r>
+        <w:tab/>
+      </w:r>
+      <w:r>
+        <w:tab/>
+        <w:t>-</w:t>
+      </w:r>
+      <w:proofErr w:type="spellStart"/>
+      <w:r>
+        <w:t>Kaboom</w:t>
+      </w:r>
+      <w:proofErr w:type="spellEnd"/>
+      <w:r>
+        <w:t>-Terrorist</w:t>
+      </w:r>
+    </w:p>
+    <w:p>
+      <w:r>
+        <w:t>AK-Terroristen sollten aus der Deckung schiessen, wenn sie dies tun verliert man ein Leben.</w:t>
+      </w:r>
+      <w:r>
+        <w:tab/>
+      </w:r>
+      <w:r>
+        <w:br/>
+      </w:r>
+      <w:proofErr w:type="spellStart"/>
+      <w:r>
+        <w:t>Kaboom</w:t>
+      </w:r>
+      <w:proofErr w:type="spellEnd"/>
+      <w:r>
+        <w:t>-Terroristen tragen eine Bombe, bewegen sich nach vorne und wenn man sie zu spät trifft, detonieren sie, man verliert ein Leben.</w:t>
+      </w:r>
+    </w:p>
+    <w:p>
+      <w:r>
+        <w:t xml:space="preserve">Die Bilder der Terroristen werden eingescannte </w:t>
+      </w:r>
+      <w:r>
+        <w:t>Karikaturen. Sie sollten erkennbar voneinander zu unterscheiden sein.</w:t>
+      </w:r>
+    </w:p>
+    <w:p/>
+    <w:p>
+      <w:r>
+        <w:t>16.03.16</w:t>
+      </w:r>
+    </w:p>
+    <w:p>
+      <w:r>
+        <w:t>Wir schreiben einen ersten Teil des Lasten- und des Pflichtenhefts. Die Grundidee des Spiels mit einigen Explikationen wurde in das Lastenheft eingetragen. Die Idee wie am 08.03.16 beschrieben wurde noch ergänzend besprochen.</w:t>
+      </w:r>
+    </w:p>
+    <w:p>
+      <w:r>
+        <w:t>Zur Sprache kam die Möglichkeit, verschiedene Spielhintergründe zu wählen.</w:t>
+      </w:r>
+    </w:p>
+    <w:p>
+      <w:r>
+        <w:t>Ausserdem könnte man sich als Spieler in einer Deckung befinden, wo man vor Schüssen sicher ist, allerdings durch Bomben getroffen werden kann.</w:t>
+      </w:r>
+    </w:p>
+    <w:p>
+      <w:r>
+        <w:t>Die Realisierung dieser zusätzlichen Anwendungen hängt von deren Aufwand und der Auslastung des vorgegebenen Zeitfensters ab.</w:t>
       </w:r>
       <w:bookmarkStart w:id="0" w:name="_GoBack"/>
       <w:bookmarkEnd w:id="0"/>
-      <w:r>
-        <w:t>gawa</w:t>
-      </w:r>
-      <w:proofErr w:type="spellEnd"/>
-      <w:r>
-        <w:t>, Daniel Schären, Ron Buntschu</w:t>
-      </w:r>
-    </w:p>
-    <w:p>
-      <w:r>
-        <w:t>08.03.16</w:t>
-      </w:r>
-    </w:p>
-    <w:p>
-      <w:r>
-        <w:t xml:space="preserve">IS-Hunter ist ein durch </w:t>
-      </w:r>
-      <w:proofErr w:type="spellStart"/>
-      <w:r>
-        <w:t>Chicken</w:t>
-      </w:r>
-      <w:proofErr w:type="spellEnd"/>
-      <w:r>
-        <w:t xml:space="preserve">-Shooter inspiriertes Spiel, bei welchem das Ziel darin besteht, aus der Deckung hervorkommende Terroristen zu schiessen. </w:t>
-      </w:r>
-    </w:p>
-    <w:p>
-      <w:r>
-        <w:t>Es wird zwei Kategorien von Terroristen geben: -AK-Terrorist</w:t>
-      </w:r>
-      <w:r>
-        <w:br/>
-      </w:r>
-      <w:r>
-        <w:tab/>
-      </w:r>
-      <w:r>
-        <w:tab/>
-      </w:r>
-      <w:r>
-        <w:tab/>
-      </w:r>
-      <w:r>
-        <w:tab/>
-      </w:r>
-      <w:r>
-        <w:tab/>
-      </w:r>
-      <w:r>
-        <w:tab/>
-        <w:t>-</w:t>
-      </w:r>
-      <w:proofErr w:type="spellStart"/>
-      <w:r>
-        <w:t>Kaboom</w:t>
-      </w:r>
-      <w:proofErr w:type="spellEnd"/>
-      <w:r>
-        <w:t>-Terrorist</w:t>
-      </w:r>
-    </w:p>
-    <w:p>
-      <w:r>
-        <w:t>AK-Terroristen sollten aus der Deckung schiessen, wenn sie dies tun verliert man ein Leben.</w:t>
-      </w:r>
-      <w:r>
-        <w:tab/>
-      </w:r>
-      <w:r>
-        <w:br/>
-      </w:r>
-      <w:proofErr w:type="spellStart"/>
-      <w:r>
-        <w:t>Kaboom</w:t>
-      </w:r>
-      <w:proofErr w:type="spellEnd"/>
-      <w:r>
-        <w:t>-Terroristen tragen eine Bombe, bewegen sich nach vorne und wenn man sie zu spät trifft, detonieren sie, man verliert ein Leben.</w:t>
-      </w:r>
-    </w:p>
-    <w:p>
-      <w:r>
-        <w:t xml:space="preserve">Die Bilder der Terroristen werden eingescannte </w:t>
-      </w:r>
-      <w:r>
-        <w:t>Karikaturen. Sie sollten erkennbar voneinander zu unterscheiden sein.</w:t>
-      </w:r>
     </w:p>
     <w:p/>
     <w:sectPr>

</xml_diff>